<commit_message>
Diagramas da UML implementados
</commit_message>
<xml_diff>
--- a/Documentacao/Clinica.docx
+++ b/Documentacao/Clinica.docx
@@ -204,7 +204,7 @@
           <w:rFonts w:cs="Arial"/>
           <w:szCs w:val="28"/>
         </w:rPr>
-        <w:t>Clinica Medica</w:t>
+        <w:t>Sistema de Agendamento</w:t>
       </w:r>
     </w:p>
     <w:p>
@@ -275,7 +275,21 @@
         <w:rPr>
           <w:rFonts w:cs="Arial"/>
         </w:rPr>
-        <w:t xml:space="preserve">Trabalho de Graduação apresentado à Faculdade de Tecnologia de Franca - “Dr. Thomaz Novelino”, como parte dos requisitos obrigatórios para obtenção do título de Tecnólogo em </w:t>
+        <w:t xml:space="preserve">Trabalho de Graduação apresentado à Faculdade de Tecnologia de Franca - “Dr. Thomaz </w:t>
+      </w:r>
+      <w:proofErr w:type="spellStart"/>
+      <w:r>
+        <w:rPr>
+          <w:rFonts w:cs="Arial"/>
+        </w:rPr>
+        <w:t>Novelino</w:t>
+      </w:r>
+      <w:proofErr w:type="spellEnd"/>
+      <w:r>
+        <w:rPr>
+          <w:rFonts w:cs="Arial"/>
+        </w:rPr>
+        <w:t xml:space="preserve">”, como parte dos requisitos obrigatórios para obtenção do título de Tecnólogo em </w:t>
       </w:r>
       <w:sdt>
         <w:sdtPr>
@@ -364,12 +378,7 @@
           <w:u w:val="single"/>
         </w:rPr>
         <w:sectPr>
-          <w:headerReference w:type="even" r:id="rId8"/>
-          <w:headerReference w:type="default" r:id="rId9"/>
-          <w:footerReference w:type="even" r:id="rId10"/>
-          <w:footerReference w:type="default" r:id="rId11"/>
-          <w:headerReference w:type="first" r:id="rId12"/>
-          <w:footerReference w:type="first" r:id="rId13"/>
+          <w:headerReference w:type="default" r:id="rId8"/>
           <w:footnotePr>
             <w:pos w:val="beneathText"/>
           </w:footnotePr>
@@ -461,16 +470,26 @@
           <w:b/>
           <w:szCs w:val="24"/>
         </w:rPr>
-        <w:t>no S</w:t>
-      </w:r>
+        <w:t xml:space="preserve">no </w:t>
+      </w:r>
+      <w:proofErr w:type="spellStart"/>
       <w:r>
         <w:rPr>
           <w:rFonts w:cs="Arial"/>
           <w:b/>
           <w:szCs w:val="24"/>
         </w:rPr>
+        <w:t>S</w:t>
+      </w:r>
+      <w:r>
+        <w:rPr>
+          <w:rFonts w:cs="Arial"/>
+          <w:b/>
+          <w:szCs w:val="24"/>
+        </w:rPr>
         <w:t>enne</w:t>
       </w:r>
+      <w:proofErr w:type="spellEnd"/>
       <w:r>
         <w:rPr>
           <w:rStyle w:val="Refdenotaderodap"/>
@@ -731,6 +750,7 @@
           <w:szCs w:val="24"/>
         </w:rPr>
       </w:pPr>
+      <w:proofErr w:type="spellStart"/>
       <w:r>
         <w:rPr>
           <w:rFonts w:ascii="Arial" w:hAnsi="Arial" w:cs="Arial"/>
@@ -739,7 +759,18 @@
           <w:sz w:val="24"/>
           <w:szCs w:val="24"/>
         </w:rPr>
-        <w:t>Keywords:</w:t>
+        <w:t>Keywords</w:t>
+      </w:r>
+      <w:proofErr w:type="spellEnd"/>
+      <w:r>
+        <w:rPr>
+          <w:rFonts w:ascii="Arial" w:hAnsi="Arial" w:cs="Arial"/>
+          <w:b/>
+          <w:i/>
+          <w:sz w:val="24"/>
+          <w:szCs w:val="24"/>
+        </w:rPr>
+        <w:t>:</w:t>
       </w:r>
     </w:p>
     <w:p>
@@ -763,7 +794,25 @@
           <w:sz w:val="24"/>
           <w:szCs w:val="24"/>
         </w:rPr>
-        <w:t>UC = User Case (Caso de uso)</w:t>
+        <w:t xml:space="preserve">UC = </w:t>
+      </w:r>
+      <w:proofErr w:type="spellStart"/>
+      <w:r>
+        <w:rPr>
+          <w:rFonts w:ascii="Arial" w:hAnsi="Arial" w:cs="Arial"/>
+          <w:sz w:val="24"/>
+          <w:szCs w:val="24"/>
+        </w:rPr>
+        <w:t>User</w:t>
+      </w:r>
+      <w:proofErr w:type="spellEnd"/>
+      <w:r>
+        <w:rPr>
+          <w:rFonts w:ascii="Arial" w:hAnsi="Arial" w:cs="Arial"/>
+          <w:sz w:val="24"/>
+          <w:szCs w:val="24"/>
+        </w:rPr>
+        <w:t xml:space="preserve"> Case (Caso de uso)</w:t>
       </w:r>
     </w:p>
     <w:p>
@@ -907,22 +956,112 @@
           <w:sz w:val="24"/>
           <w:szCs w:val="24"/>
         </w:rPr>
-        <w:t xml:space="preserve">BPMN = Busness Process Model and Notation (Notação de metodologia de gerenciamento de processos de </w:t>
-      </w:r>
+        <w:t xml:space="preserve">BPMN = </w:t>
+      </w:r>
+      <w:proofErr w:type="spellStart"/>
       <w:r>
         <w:rPr>
           <w:rFonts w:ascii="Arial" w:hAnsi="Arial" w:cs="Arial"/>
           <w:sz w:val="24"/>
           <w:szCs w:val="24"/>
         </w:rPr>
-        <w:t>negócio</w:t>
-      </w:r>
+        <w:t>Busness</w:t>
+      </w:r>
+      <w:proofErr w:type="spellEnd"/>
       <w:r>
         <w:rPr>
           <w:rFonts w:ascii="Arial" w:hAnsi="Arial" w:cs="Arial"/>
           <w:sz w:val="24"/>
           <w:szCs w:val="24"/>
         </w:rPr>
+        <w:t xml:space="preserve"> </w:t>
+      </w:r>
+      <w:proofErr w:type="spellStart"/>
+      <w:r>
+        <w:rPr>
+          <w:rFonts w:ascii="Arial" w:hAnsi="Arial" w:cs="Arial"/>
+          <w:sz w:val="24"/>
+          <w:szCs w:val="24"/>
+        </w:rPr>
+        <w:t>Process</w:t>
+      </w:r>
+      <w:proofErr w:type="spellEnd"/>
+      <w:r>
+        <w:rPr>
+          <w:rFonts w:ascii="Arial" w:hAnsi="Arial" w:cs="Arial"/>
+          <w:sz w:val="24"/>
+          <w:szCs w:val="24"/>
+        </w:rPr>
+        <w:t xml:space="preserve"> </w:t>
+      </w:r>
+      <w:proofErr w:type="spellStart"/>
+      <w:r>
+        <w:rPr>
+          <w:rFonts w:ascii="Arial" w:hAnsi="Arial" w:cs="Arial"/>
+          <w:sz w:val="24"/>
+          <w:szCs w:val="24"/>
+        </w:rPr>
+        <w:t>Model</w:t>
+      </w:r>
+      <w:proofErr w:type="spellEnd"/>
+      <w:r>
+        <w:rPr>
+          <w:rFonts w:ascii="Arial" w:hAnsi="Arial" w:cs="Arial"/>
+          <w:sz w:val="24"/>
+          <w:szCs w:val="24"/>
+        </w:rPr>
+        <w:t xml:space="preserve"> </w:t>
+      </w:r>
+      <w:proofErr w:type="spellStart"/>
+      <w:r>
+        <w:rPr>
+          <w:rFonts w:ascii="Arial" w:hAnsi="Arial" w:cs="Arial"/>
+          <w:sz w:val="24"/>
+          <w:szCs w:val="24"/>
+        </w:rPr>
+        <w:t>and</w:t>
+      </w:r>
+      <w:proofErr w:type="spellEnd"/>
+      <w:r>
+        <w:rPr>
+          <w:rFonts w:ascii="Arial" w:hAnsi="Arial" w:cs="Arial"/>
+          <w:sz w:val="24"/>
+          <w:szCs w:val="24"/>
+        </w:rPr>
+        <w:t xml:space="preserve"> </w:t>
+      </w:r>
+      <w:proofErr w:type="spellStart"/>
+      <w:r>
+        <w:rPr>
+          <w:rFonts w:ascii="Arial" w:hAnsi="Arial" w:cs="Arial"/>
+          <w:sz w:val="24"/>
+          <w:szCs w:val="24"/>
+        </w:rPr>
+        <w:t>Notation</w:t>
+      </w:r>
+      <w:proofErr w:type="spellEnd"/>
+      <w:r>
+        <w:rPr>
+          <w:rFonts w:ascii="Arial" w:hAnsi="Arial" w:cs="Arial"/>
+          <w:sz w:val="24"/>
+          <w:szCs w:val="24"/>
+        </w:rPr>
+        <w:t xml:space="preserve"> (Notação de metodologia de gerenciamento de processos de </w:t>
+      </w:r>
+      <w:r>
+        <w:rPr>
+          <w:rFonts w:ascii="Arial" w:hAnsi="Arial" w:cs="Arial"/>
+          <w:sz w:val="24"/>
+          <w:szCs w:val="24"/>
+        </w:rPr>
+        <w:t>negócio</w:t>
+      </w:r>
+      <w:r>
+        <w:rPr>
+          <w:rFonts w:ascii="Arial" w:hAnsi="Arial" w:cs="Arial"/>
+          <w:sz w:val="24"/>
+          <w:szCs w:val="24"/>
+        </w:rPr>
         <w:t xml:space="preserve">) </w:t>
       </w:r>
     </w:p>
@@ -1036,8 +1175,17 @@
           <w:rFonts w:cs="Arial"/>
           <w:szCs w:val="24"/>
         </w:rPr>
-        <w:t>s stakeholders</w:t>
-      </w:r>
+        <w:t xml:space="preserve">s </w:t>
+      </w:r>
+      <w:proofErr w:type="spellStart"/>
+      <w:r>
+        <w:rPr>
+          <w:rFonts w:cs="Arial"/>
+          <w:szCs w:val="24"/>
+        </w:rPr>
+        <w:t>stakeholders</w:t>
+      </w:r>
+      <w:proofErr w:type="spellEnd"/>
       <w:r>
         <w:rPr>
           <w:rFonts w:cs="Arial"/>
@@ -1146,7 +1294,21 @@
         <w:rPr>
           <w:szCs w:val="24"/>
         </w:rPr>
-        <w:t>2.1 Elicitação de Requisitos</w:t>
+        <w:t xml:space="preserve">2.1 </w:t>
+      </w:r>
+      <w:proofErr w:type="spellStart"/>
+      <w:r>
+        <w:rPr>
+          <w:szCs w:val="24"/>
+        </w:rPr>
+        <w:t>Elicitação</w:t>
+      </w:r>
+      <w:proofErr w:type="spellEnd"/>
+      <w:r>
+        <w:rPr>
+          <w:szCs w:val="24"/>
+        </w:rPr>
+        <w:t xml:space="preserve"> de Requisitos</w:t>
       </w:r>
     </w:p>
     <w:p>
@@ -1204,7 +1366,21 @@
         <w:rPr>
           <w:szCs w:val="24"/>
         </w:rPr>
-        <w:t xml:space="preserve">ele deve estar focado caso aconteça algum emprevisto.  </w:t>
+        <w:t xml:space="preserve">ele deve estar focado caso aconteça algum </w:t>
+      </w:r>
+      <w:proofErr w:type="spellStart"/>
+      <w:r>
+        <w:rPr>
+          <w:szCs w:val="24"/>
+        </w:rPr>
+        <w:t>emprevisto</w:t>
+      </w:r>
+      <w:proofErr w:type="spellEnd"/>
+      <w:r>
+        <w:rPr>
+          <w:szCs w:val="24"/>
+        </w:rPr>
+        <w:t xml:space="preserve">.  </w:t>
       </w:r>
     </w:p>
     <w:p>
@@ -1406,7 +1582,7 @@
             <o:lock v:ext="edit" aspectratio="t"/>
           </v:shapetype>
           <v:shape id="_x0000_i1025" type="#_x0000_t75" style="width:453pt;height:534pt">
-            <v:imagedata r:id="rId14" o:title="BPMNConsultorio"/>
+            <v:imagedata r:id="rId9" o:title="BPMNConsultorio"/>
           </v:shape>
         </w:pict>
       </w:r>
@@ -1477,8 +1653,6 @@
           <w:lang w:eastAsia="pt-BR"/>
         </w:rPr>
       </w:pPr>
-      <w:bookmarkStart w:id="2" w:name="_GoBack"/>
-      <w:bookmarkEnd w:id="2"/>
       <w:r>
         <w:rPr>
           <w:b/>
@@ -1542,7 +1716,7 @@
         </w:rPr>
         <w:pict>
           <v:shape id="_x0000_i1026" type="#_x0000_t75" style="width:453pt;height:318.75pt">
-            <v:imagedata r:id="rId15" o:title="UseCaseConsultorio"/>
+            <v:imagedata r:id="rId10" o:title="UseCaseConsultorio"/>
           </v:shape>
         </w:pict>
       </w:r>
@@ -1559,207 +1733,52 @@
       <w:pPr>
         <w:ind w:firstLine="709"/>
         <w:rPr>
-          <w:b/>
-          <w:szCs w:val="24"/>
-        </w:rPr>
-      </w:pPr>
+          <w:szCs w:val="24"/>
+        </w:rPr>
+      </w:pPr>
+    </w:p>
+    <w:p>
+      <w:pPr>
+        <w:ind w:firstLine="0"/>
+        <w:rPr>
+          <w:szCs w:val="24"/>
+        </w:rPr>
+      </w:pPr>
+      <w:r>
+        <w:rPr>
+          <w:szCs w:val="24"/>
+        </w:rPr>
+        <w:t>3.2.6</w:t>
+      </w:r>
+      <w:r>
+        <w:rPr>
+          <w:szCs w:val="24"/>
+        </w:rPr>
+        <w:t xml:space="preserve"> </w:t>
+      </w:r>
+      <w:r>
+        <w:rPr>
+          <w:szCs w:val="24"/>
+        </w:rPr>
+        <w:t>Diagrama de Classes</w:t>
+      </w:r>
     </w:p>
     <w:p>
       <w:pPr>
         <w:ind w:firstLine="709"/>
         <w:rPr>
-          <w:b/>
-          <w:szCs w:val="24"/>
-        </w:rPr>
-      </w:pPr>
-    </w:p>
-    <w:p>
-      <w:pPr>
-        <w:ind w:firstLine="709"/>
-        <w:rPr>
-          <w:b/>
-          <w:szCs w:val="24"/>
-        </w:rPr>
-      </w:pPr>
-    </w:p>
-    <w:p>
-      <w:pPr>
-        <w:ind w:firstLine="709"/>
-        <w:rPr>
-          <w:b/>
-          <w:szCs w:val="24"/>
-        </w:rPr>
-      </w:pPr>
-    </w:p>
-    <w:p>
-      <w:pPr>
-        <w:ind w:firstLine="709"/>
-        <w:rPr>
-          <w:b/>
-          <w:szCs w:val="24"/>
-        </w:rPr>
-      </w:pPr>
-    </w:p>
-    <w:p>
-      <w:pPr>
-        <w:ind w:firstLine="709"/>
-        <w:rPr>
-          <w:b/>
-          <w:szCs w:val="24"/>
-        </w:rPr>
-      </w:pPr>
-    </w:p>
-    <w:p>
-      <w:pPr>
-        <w:ind w:firstLine="709"/>
-        <w:rPr>
-          <w:b/>
-          <w:szCs w:val="24"/>
-        </w:rPr>
-      </w:pPr>
-    </w:p>
-    <w:p>
-      <w:pPr>
-        <w:ind w:firstLine="709"/>
-        <w:rPr>
-          <w:b/>
-          <w:szCs w:val="24"/>
-        </w:rPr>
-      </w:pPr>
-    </w:p>
-    <w:p>
-      <w:pPr>
-        <w:ind w:firstLine="709"/>
-        <w:rPr>
-          <w:b/>
-          <w:szCs w:val="24"/>
-        </w:rPr>
-      </w:pPr>
-    </w:p>
-    <w:p>
-      <w:pPr>
-        <w:ind w:firstLine="709"/>
-        <w:rPr>
-          <w:b/>
-          <w:szCs w:val="24"/>
-        </w:rPr>
-      </w:pPr>
-    </w:p>
-    <w:p>
-      <w:pPr>
-        <w:ind w:firstLine="709"/>
-        <w:rPr>
-          <w:b/>
-          <w:szCs w:val="24"/>
-        </w:rPr>
-      </w:pPr>
-    </w:p>
-    <w:p>
-      <w:pPr>
-        <w:ind w:firstLine="709"/>
-        <w:rPr>
-          <w:szCs w:val="24"/>
-        </w:rPr>
-      </w:pPr>
-    </w:p>
-    <w:p>
-      <w:pPr>
-        <w:ind w:firstLine="709"/>
-        <w:rPr>
-          <w:szCs w:val="24"/>
-        </w:rPr>
-      </w:pPr>
-    </w:p>
-    <w:p>
-      <w:pPr>
-        <w:ind w:firstLine="709"/>
-        <w:rPr>
-          <w:szCs w:val="24"/>
-        </w:rPr>
-      </w:pPr>
-    </w:p>
-    <w:p>
-      <w:pPr>
-        <w:ind w:firstLine="709"/>
-        <w:rPr>
-          <w:szCs w:val="24"/>
-        </w:rPr>
-      </w:pPr>
-    </w:p>
-    <w:p>
-      <w:pPr>
-        <w:ind w:firstLine="709"/>
-        <w:rPr>
-          <w:szCs w:val="24"/>
-        </w:rPr>
-      </w:pPr>
-    </w:p>
-    <w:p>
-      <w:pPr>
-        <w:ind w:firstLine="709"/>
-        <w:rPr>
-          <w:szCs w:val="24"/>
-        </w:rPr>
-      </w:pPr>
-    </w:p>
-    <w:p>
-      <w:pPr>
-        <w:ind w:firstLine="0"/>
-        <w:rPr>
-          <w:szCs w:val="24"/>
-        </w:rPr>
-      </w:pPr>
-      <w:r>
-        <w:rPr>
-          <w:szCs w:val="24"/>
-        </w:rPr>
-        <w:t>3.2.6</w:t>
-      </w:r>
-      <w:r>
-        <w:rPr>
-          <w:szCs w:val="24"/>
-        </w:rPr>
-        <w:t xml:space="preserve"> </w:t>
-      </w:r>
-      <w:r>
-        <w:rPr>
-          <w:szCs w:val="24"/>
-        </w:rPr>
-        <w:t>Diagrama de Classes</w:t>
-      </w:r>
-    </w:p>
-    <w:p>
-      <w:pPr>
-        <w:ind w:firstLine="709"/>
-        <w:rPr>
-          <w:szCs w:val="24"/>
-        </w:rPr>
-      </w:pPr>
-      <w:r>
-        <w:rPr>
-          <w:szCs w:val="24"/>
-        </w:rPr>
-        <w:t>E</w:t>
-      </w:r>
-      <w:r>
-        <w:rPr>
-          <w:szCs w:val="24"/>
-        </w:rPr>
-        <w:t>specificar toda a estrutura de classes,</w:t>
-      </w:r>
-      <w:r>
-        <w:rPr>
-          <w:szCs w:val="24"/>
-        </w:rPr>
-        <w:t xml:space="preserve"> atributos e métodos do projeto.</w:t>
-      </w:r>
+          <w:szCs w:val="24"/>
+        </w:rPr>
+      </w:pPr>
+      <w:bookmarkStart w:id="2" w:name="_GoBack"/>
+      <w:bookmarkEnd w:id="2"/>
       <w:r>
         <w:rPr>
           <w:szCs w:val="24"/>
         </w:rPr>
         <w:pict>
           <v:shape id="_x0000_i1027" type="#_x0000_t75" style="width:453pt;height:214.5pt">
-            <v:imagedata r:id="rId16" o:title="diagrama_classe"/>
+            <v:imagedata r:id="rId11" o:title="diagrama_classe"/>
           </v:shape>
         </w:pict>
       </w:r>
@@ -1791,6 +1810,7 @@
         <w:rPr>
           <w:szCs w:val="24"/>
         </w:rPr>
+        <w:lastRenderedPageBreak/>
         <w:t>3.2.7</w:t>
       </w:r>
       <w:r>
@@ -1808,45 +1828,21 @@
     </w:p>
     <w:p>
       <w:pPr>
-        <w:ind w:firstLine="709"/>
-        <w:rPr>
-          <w:szCs w:val="24"/>
-        </w:rPr>
-      </w:pPr>
-      <w:r>
-        <w:rPr>
-          <w:szCs w:val="24"/>
-        </w:rPr>
-        <w:t>E</w:t>
-      </w:r>
-      <w:r>
-        <w:rPr>
-          <w:szCs w:val="24"/>
-        </w:rPr>
-        <w:t>specificar o fluxo das atividades mais complexas do sistema, especialmente a lógica dos casos de uso que exigem maior conhecimento sobre as interações entre as atividades internas</w:t>
-      </w:r>
-      <w:r>
-        <w:rPr>
-          <w:szCs w:val="24"/>
-        </w:rPr>
-        <w:t>.</w:t>
-      </w:r>
-    </w:p>
-    <w:p>
-      <w:pPr>
-        <w:ind w:firstLine="709"/>
-        <w:rPr>
-          <w:szCs w:val="24"/>
-        </w:rPr>
-      </w:pPr>
-    </w:p>
-    <w:p>
-      <w:pPr>
         <w:ind w:firstLine="0"/>
         <w:rPr>
           <w:szCs w:val="24"/>
         </w:rPr>
       </w:pPr>
+      <w:r>
+        <w:rPr>
+          <w:szCs w:val="24"/>
+        </w:rPr>
+        <w:pict>
+          <v:shape id="_x0000_i1029" type="#_x0000_t75" style="width:453pt;height:252.75pt">
+            <v:imagedata r:id="rId12" o:title="Diagrama_Atividade_Clinica"/>
+          </v:shape>
+        </w:pict>
+      </w:r>
     </w:p>
     <w:p>
       <w:pPr>
@@ -1855,6 +1851,22 @@
           <w:szCs w:val="24"/>
         </w:rPr>
       </w:pPr>
+    </w:p>
+    <w:p>
+      <w:pPr>
+        <w:ind w:firstLine="0"/>
+        <w:rPr>
+          <w:szCs w:val="24"/>
+        </w:rPr>
+      </w:pPr>
+    </w:p>
+    <w:p>
+      <w:pPr>
+        <w:ind w:firstLine="0"/>
+        <w:rPr>
+          <w:szCs w:val="24"/>
+        </w:rPr>
+      </w:pPr>
       <w:r>
         <w:rPr>
           <w:szCs w:val="24"/>
@@ -1871,54 +1883,8 @@
         <w:rPr>
           <w:szCs w:val="24"/>
         </w:rPr>
-        <w:t>Diagrama de Estados</w:t>
-      </w:r>
-    </w:p>
-    <w:p>
-      <w:pPr>
-        <w:ind w:firstLine="709"/>
-        <w:rPr>
-          <w:szCs w:val="24"/>
-        </w:rPr>
-      </w:pPr>
-      <w:r>
-        <w:rPr>
-          <w:szCs w:val="24"/>
-        </w:rPr>
-        <w:t>E</w:t>
-      </w:r>
-      <w:r>
-        <w:rPr>
-          <w:szCs w:val="24"/>
-        </w:rPr>
-        <w:t>specificar os possíveis estados em que podem estar os objetos (</w:t>
-      </w:r>
-      <w:r>
-        <w:rPr>
-          <w:szCs w:val="24"/>
-        </w:rPr>
-        <w:t>a</w:t>
-      </w:r>
-      <w:r>
-        <w:rPr>
-          <w:szCs w:val="24"/>
-        </w:rPr>
-        <w:t xml:space="preserve"> partir das classes do Diagrama de Classes), e quais são os eventos que provocam mudanças nestes estados). Ex.: Cliente (ativo/inativo); Despesa (pendente/em atraso</w:t>
-      </w:r>
-      <w:r>
-        <w:rPr>
-          <w:szCs w:val="24"/>
-        </w:rPr>
-        <w:t>/paga).</w:t>
-      </w:r>
-    </w:p>
-    <w:p>
-      <w:pPr>
-        <w:ind w:firstLine="709"/>
-        <w:rPr>
-          <w:szCs w:val="24"/>
-        </w:rPr>
-      </w:pPr>
+        <w:t>Diagrama de Sequência</w:t>
+      </w:r>
     </w:p>
     <w:p>
       <w:pPr>
@@ -1927,6 +1893,16 @@
           <w:szCs w:val="24"/>
         </w:rPr>
       </w:pPr>
+      <w:r>
+        <w:rPr>
+          <w:szCs w:val="24"/>
+        </w:rPr>
+        <w:pict>
+          <v:shape id="_x0000_i1030" type="#_x0000_t75" style="width:278.25pt;height:315.75pt">
+            <v:imagedata r:id="rId13" o:title="DiagramaSequencia_Clinica"/>
+          </v:shape>
+        </w:pict>
+      </w:r>
     </w:p>
     <w:p>
       <w:pPr>
@@ -1935,38 +1911,6 @@
           <w:szCs w:val="24"/>
         </w:rPr>
       </w:pPr>
-      <w:r>
-        <w:rPr>
-          <w:szCs w:val="24"/>
-        </w:rPr>
-        <w:t>3.2.9</w:t>
-      </w:r>
-      <w:r>
-        <w:rPr>
-          <w:szCs w:val="24"/>
-        </w:rPr>
-        <w:t xml:space="preserve"> </w:t>
-      </w:r>
-      <w:r>
-        <w:rPr>
-          <w:szCs w:val="24"/>
-        </w:rPr>
-        <w:t>Diagrama de Sequência</w:t>
-      </w:r>
-    </w:p>
-    <w:p>
-      <w:pPr>
-        <w:ind w:firstLine="709"/>
-        <w:rPr>
-          <w:szCs w:val="24"/>
-        </w:rPr>
-      </w:pPr>
-      <w:r>
-        <w:rPr>
-          <w:szCs w:val="24"/>
-        </w:rPr>
-        <w:t>Usar modelo estudado nas aulas de engenharia de software.</w:t>
-      </w:r>
     </w:p>
     <w:p>
       <w:pPr>
@@ -1975,6 +1919,88 @@
           <w:szCs w:val="24"/>
         </w:rPr>
       </w:pPr>
+      <w:r>
+        <w:rPr>
+          <w:szCs w:val="24"/>
+        </w:rPr>
+        <w:t xml:space="preserve">3.2.8 </w:t>
+      </w:r>
+      <w:r>
+        <w:rPr>
+          <w:szCs w:val="24"/>
+        </w:rPr>
+        <w:t xml:space="preserve">Diagrama de </w:t>
+      </w:r>
+      <w:r>
+        <w:rPr>
+          <w:szCs w:val="24"/>
+        </w:rPr>
+        <w:t>Estado</w:t>
+      </w:r>
+    </w:p>
+    <w:p>
+      <w:pPr>
+        <w:ind w:firstLine="0"/>
+        <w:rPr>
+          <w:szCs w:val="24"/>
+        </w:rPr>
+      </w:pPr>
+      <w:r>
+        <w:rPr>
+          <w:noProof/>
+          <w:szCs w:val="24"/>
+          <w:lang w:eastAsia="pt-BR"/>
+        </w:rPr>
+        <w:lastRenderedPageBreak/>
+        <w:drawing>
+          <wp:inline distT="0" distB="0" distL="0" distR="0">
+            <wp:extent cx="5752465" cy="8538210"/>
+            <wp:effectExtent l="0" t="0" r="635" b="0"/>
+            <wp:docPr id="1" name="Imagem 1" descr="C:\Users\joaof\AppData\Local\Microsoft\Windows\INetCache\Content.Word\Diagrama_Estado_Clinica.png"/>
+            <wp:cNvGraphicFramePr>
+              <a:graphicFrameLocks xmlns:a="http://schemas.openxmlformats.org/drawingml/2006/main" noChangeAspect="1"/>
+            </wp:cNvGraphicFramePr>
+            <a:graphic xmlns:a="http://schemas.openxmlformats.org/drawingml/2006/main">
+              <a:graphicData uri="http://schemas.openxmlformats.org/drawingml/2006/picture">
+                <pic:pic xmlns:pic="http://schemas.openxmlformats.org/drawingml/2006/picture">
+                  <pic:nvPicPr>
+                    <pic:cNvPr id="0" name="Picture 10" descr="C:\Users\joaof\AppData\Local\Microsoft\Windows\INetCache\Content.Word\Diagrama_Estado_Clinica.png"/>
+                    <pic:cNvPicPr>
+                      <a:picLocks noChangeAspect="1" noChangeArrowheads="1"/>
+                    </pic:cNvPicPr>
+                  </pic:nvPicPr>
+                  <pic:blipFill>
+                    <a:blip r:embed="rId14">
+                      <a:extLst>
+                        <a:ext uri="{28A0092B-C50C-407E-A947-70E740481C1C}">
+                          <a14:useLocalDpi xmlns:a14="http://schemas.microsoft.com/office/drawing/2010/main" val="0"/>
+                        </a:ext>
+                      </a:extLst>
+                    </a:blip>
+                    <a:srcRect/>
+                    <a:stretch>
+                      <a:fillRect/>
+                    </a:stretch>
+                  </pic:blipFill>
+                  <pic:spPr bwMode="auto">
+                    <a:xfrm>
+                      <a:off x="0" y="0"/>
+                      <a:ext cx="5752465" cy="8538210"/>
+                    </a:xfrm>
+                    <a:prstGeom prst="rect">
+                      <a:avLst/>
+                    </a:prstGeom>
+                    <a:noFill/>
+                    <a:ln>
+                      <a:noFill/>
+                    </a:ln>
+                  </pic:spPr>
+                </pic:pic>
+              </a:graphicData>
+            </a:graphic>
+          </wp:inline>
+        </w:drawing>
+      </w:r>
     </w:p>
     <w:p>
       <w:pPr>
@@ -2033,13 +2059,13 @@
         </w:rPr>
         <w:pict>
           <v:shape id="_x0000_i1028" type="#_x0000_t75" style="width:453pt;height:259.5pt">
-            <v:imagedata r:id="rId17" o:title="MER_Clinica"/>
+            <v:imagedata r:id="rId15" o:title="MER_Clinica"/>
           </v:shape>
         </w:pict>
       </w:r>
     </w:p>
     <w:sectPr>
-      <w:headerReference w:type="default" r:id="rId18"/>
+      <w:headerReference w:type="default" r:id="rId16"/>
       <w:footnotePr>
         <w:pos w:val="beneathText"/>
       </w:footnotePr>
@@ -2079,36 +2105,6 @@
 </w:endnotes>
 </file>
 
-<file path=word/footer1.xml><?xml version="1.0" encoding="utf-8"?>
-<w:ftr xmlns:wpc="http://schemas.microsoft.com/office/word/2010/wordprocessingCanvas" xmlns:mc="http://schemas.openxmlformats.org/markup-compatibility/2006" xmlns:o="urn:schemas-microsoft-com:office:office" xmlns:r="http://schemas.openxmlformats.org/officeDocument/2006/relationships" xmlns:m="http://schemas.openxmlformats.org/officeDocument/2006/math" xmlns:v="urn:schemas-microsoft-com:vml" xmlns:wp14="http://schemas.microsoft.com/office/word/2010/wordprocessingDrawing" xmlns:wp="http://schemas.openxmlformats.org/drawingml/2006/wordprocessingDrawing" xmlns:w10="urn:schemas-microsoft-com:office:word" xmlns:w="http://schemas.openxmlformats.org/wordprocessingml/2006/main" xmlns:w14="http://schemas.microsoft.com/office/word/2010/wordml" xmlns:w15="http://schemas.microsoft.com/office/word/2012/wordml" xmlns:wpg="http://schemas.microsoft.com/office/word/2010/wordprocessingGroup" xmlns:wpi="http://schemas.microsoft.com/office/word/2010/wordprocessingInk" xmlns:wne="http://schemas.microsoft.com/office/word/2006/wordml" xmlns:wps="http://schemas.microsoft.com/office/word/2010/wordprocessingShape" mc:Ignorable="w14 w15 wp14">
-  <w:p>
-    <w:pPr>
-      <w:pStyle w:val="Rodap"/>
-    </w:pPr>
-  </w:p>
-</w:ftr>
-</file>
-
-<file path=word/footer2.xml><?xml version="1.0" encoding="utf-8"?>
-<w:ftr xmlns:wpc="http://schemas.microsoft.com/office/word/2010/wordprocessingCanvas" xmlns:mc="http://schemas.openxmlformats.org/markup-compatibility/2006" xmlns:o="urn:schemas-microsoft-com:office:office" xmlns:r="http://schemas.openxmlformats.org/officeDocument/2006/relationships" xmlns:m="http://schemas.openxmlformats.org/officeDocument/2006/math" xmlns:v="urn:schemas-microsoft-com:vml" xmlns:wp14="http://schemas.microsoft.com/office/word/2010/wordprocessingDrawing" xmlns:wp="http://schemas.openxmlformats.org/drawingml/2006/wordprocessingDrawing" xmlns:w10="urn:schemas-microsoft-com:office:word" xmlns:w="http://schemas.openxmlformats.org/wordprocessingml/2006/main" xmlns:w14="http://schemas.microsoft.com/office/word/2010/wordml" xmlns:w15="http://schemas.microsoft.com/office/word/2012/wordml" xmlns:wpg="http://schemas.microsoft.com/office/word/2010/wordprocessingGroup" xmlns:wpi="http://schemas.microsoft.com/office/word/2010/wordprocessingInk" xmlns:wne="http://schemas.microsoft.com/office/word/2006/wordml" xmlns:wps="http://schemas.microsoft.com/office/word/2010/wordprocessingShape" mc:Ignorable="w14 w15 wp14">
-  <w:p>
-    <w:pPr>
-      <w:pStyle w:val="Rodap"/>
-    </w:pPr>
-  </w:p>
-</w:ftr>
-</file>
-
-<file path=word/footer3.xml><?xml version="1.0" encoding="utf-8"?>
-<w:ftr xmlns:wpc="http://schemas.microsoft.com/office/word/2010/wordprocessingCanvas" xmlns:mc="http://schemas.openxmlformats.org/markup-compatibility/2006" xmlns:o="urn:schemas-microsoft-com:office:office" xmlns:r="http://schemas.openxmlformats.org/officeDocument/2006/relationships" xmlns:m="http://schemas.openxmlformats.org/officeDocument/2006/math" xmlns:v="urn:schemas-microsoft-com:vml" xmlns:wp14="http://schemas.microsoft.com/office/word/2010/wordprocessingDrawing" xmlns:wp="http://schemas.openxmlformats.org/drawingml/2006/wordprocessingDrawing" xmlns:w10="urn:schemas-microsoft-com:office:word" xmlns:w="http://schemas.openxmlformats.org/wordprocessingml/2006/main" xmlns:w14="http://schemas.microsoft.com/office/word/2010/wordml" xmlns:w15="http://schemas.microsoft.com/office/word/2012/wordml" xmlns:wpg="http://schemas.microsoft.com/office/word/2010/wordprocessingGroup" xmlns:wpi="http://schemas.microsoft.com/office/word/2010/wordprocessingInk" xmlns:wne="http://schemas.microsoft.com/office/word/2006/wordml" xmlns:wps="http://schemas.microsoft.com/office/word/2010/wordprocessingShape" mc:Ignorable="w14 w15 wp14">
-  <w:p>
-    <w:pPr>
-      <w:pStyle w:val="Rodap"/>
-    </w:pPr>
-  </w:p>
-</w:ftr>
-</file>
-
 <file path=word/footnotes.xml><?xml version="1.0" encoding="utf-8"?>
 <w:footnotes xmlns:wpc="http://schemas.microsoft.com/office/word/2010/wordprocessingCanvas" xmlns:mc="http://schemas.openxmlformats.org/markup-compatibility/2006" xmlns:o="urn:schemas-microsoft-com:office:office" xmlns:r="http://schemas.openxmlformats.org/officeDocument/2006/relationships" xmlns:m="http://schemas.openxmlformats.org/officeDocument/2006/math" xmlns:v="urn:schemas-microsoft-com:vml" xmlns:wp14="http://schemas.microsoft.com/office/word/2010/wordprocessingDrawing" xmlns:wp="http://schemas.openxmlformats.org/drawingml/2006/wordprocessingDrawing" xmlns:w10="urn:schemas-microsoft-com:office:word" xmlns:w="http://schemas.openxmlformats.org/wordprocessingml/2006/main" xmlns:w14="http://schemas.microsoft.com/office/word/2010/wordml" xmlns:w15="http://schemas.microsoft.com/office/word/2012/wordml" xmlns:wpg="http://schemas.microsoft.com/office/word/2010/wordprocessingGroup" xmlns:wpi="http://schemas.microsoft.com/office/word/2010/wordprocessingInk" xmlns:wne="http://schemas.microsoft.com/office/word/2006/wordml" xmlns:wps="http://schemas.microsoft.com/office/word/2010/wordprocessingShape" mc:Ignorable="w14 w15 wp14">
   <w:footnote w:type="separator" w:id="-1">
@@ -2150,38 +2146,18 @@
   <w:p>
     <w:pPr>
       <w:pStyle w:val="Cabealho"/>
+      <w:jc w:val="right"/>
+    </w:pPr>
+  </w:p>
+  <w:p>
+    <w:pPr>
+      <w:pStyle w:val="Cabealho"/>
     </w:pPr>
   </w:p>
 </w:hdr>
 </file>
 
 <file path=word/header2.xml><?xml version="1.0" encoding="utf-8"?>
-<w:hdr xmlns:wpc="http://schemas.microsoft.com/office/word/2010/wordprocessingCanvas" xmlns:mc="http://schemas.openxmlformats.org/markup-compatibility/2006" xmlns:o="urn:schemas-microsoft-com:office:office" xmlns:r="http://schemas.openxmlformats.org/officeDocument/2006/relationships" xmlns:m="http://schemas.openxmlformats.org/officeDocument/2006/math" xmlns:v="urn:schemas-microsoft-com:vml" xmlns:wp14="http://schemas.microsoft.com/office/word/2010/wordprocessingDrawing" xmlns:wp="http://schemas.openxmlformats.org/drawingml/2006/wordprocessingDrawing" xmlns:w10="urn:schemas-microsoft-com:office:word" xmlns:w="http://schemas.openxmlformats.org/wordprocessingml/2006/main" xmlns:w14="http://schemas.microsoft.com/office/word/2010/wordml" xmlns:w15="http://schemas.microsoft.com/office/word/2012/wordml" xmlns:wpg="http://schemas.microsoft.com/office/word/2010/wordprocessingGroup" xmlns:wpi="http://schemas.microsoft.com/office/word/2010/wordprocessingInk" xmlns:wne="http://schemas.microsoft.com/office/word/2006/wordml" xmlns:wps="http://schemas.microsoft.com/office/word/2010/wordprocessingShape" mc:Ignorable="w14 w15 wp14">
-  <w:p>
-    <w:pPr>
-      <w:pStyle w:val="Cabealho"/>
-      <w:jc w:val="right"/>
-    </w:pPr>
-  </w:p>
-  <w:p>
-    <w:pPr>
-      <w:pStyle w:val="Cabealho"/>
-    </w:pPr>
-  </w:p>
-</w:hdr>
-</file>
-
-<file path=word/header3.xml><?xml version="1.0" encoding="utf-8"?>
-<w:hdr xmlns:wpc="http://schemas.microsoft.com/office/word/2010/wordprocessingCanvas" xmlns:mc="http://schemas.openxmlformats.org/markup-compatibility/2006" xmlns:o="urn:schemas-microsoft-com:office:office" xmlns:r="http://schemas.openxmlformats.org/officeDocument/2006/relationships" xmlns:m="http://schemas.openxmlformats.org/officeDocument/2006/math" xmlns:v="urn:schemas-microsoft-com:vml" xmlns:wp14="http://schemas.microsoft.com/office/word/2010/wordprocessingDrawing" xmlns:wp="http://schemas.openxmlformats.org/drawingml/2006/wordprocessingDrawing" xmlns:w10="urn:schemas-microsoft-com:office:word" xmlns:w="http://schemas.openxmlformats.org/wordprocessingml/2006/main" xmlns:w14="http://schemas.microsoft.com/office/word/2010/wordml" xmlns:w15="http://schemas.microsoft.com/office/word/2012/wordml" xmlns:wpg="http://schemas.microsoft.com/office/word/2010/wordprocessingGroup" xmlns:wpi="http://schemas.microsoft.com/office/word/2010/wordprocessingInk" xmlns:wne="http://schemas.microsoft.com/office/word/2006/wordml" xmlns:wps="http://schemas.microsoft.com/office/word/2010/wordprocessingShape" mc:Ignorable="w14 w15 wp14">
-  <w:p>
-    <w:pPr>
-      <w:pStyle w:val="Cabealho"/>
-    </w:pPr>
-  </w:p>
-</w:hdr>
-</file>
-
-<file path=word/header4.xml><?xml version="1.0" encoding="utf-8"?>
 <w:hdr xmlns:wpc="http://schemas.microsoft.com/office/word/2010/wordprocessingCanvas" xmlns:mc="http://schemas.openxmlformats.org/markup-compatibility/2006" xmlns:o="urn:schemas-microsoft-com:office:office" xmlns:r="http://schemas.openxmlformats.org/officeDocument/2006/relationships" xmlns:m="http://schemas.openxmlformats.org/officeDocument/2006/math" xmlns:v="urn:schemas-microsoft-com:vml" xmlns:wp14="http://schemas.microsoft.com/office/word/2010/wordprocessingDrawing" xmlns:wp="http://schemas.openxmlformats.org/drawingml/2006/wordprocessingDrawing" xmlns:w10="urn:schemas-microsoft-com:office:word" xmlns:w="http://schemas.openxmlformats.org/wordprocessingml/2006/main" xmlns:w14="http://schemas.microsoft.com/office/word/2010/wordml" xmlns:w15="http://schemas.microsoft.com/office/word/2012/wordml" xmlns:wpg="http://schemas.microsoft.com/office/word/2010/wordprocessingGroup" xmlns:wpi="http://schemas.microsoft.com/office/word/2010/wordprocessingInk" xmlns:wne="http://schemas.microsoft.com/office/word/2006/wordml" xmlns:wps="http://schemas.microsoft.com/office/word/2010/wordprocessingShape" mc:Ignorable="w14 w15 wp14">
   <w:p>
     <w:pPr>
@@ -2201,7 +2177,7 @@
       <w:rPr>
         <w:noProof/>
       </w:rPr>
-      <w:t>6</w:t>
+      <w:t>8</w:t>
     </w:r>
     <w:r>
       <w:fldChar w:fldCharType="end"/>
@@ -6109,6 +6085,7 @@
     <w:rsid w:val="009B4666"/>
     <w:rsid w:val="009C48B7"/>
     <w:rsid w:val="00A00679"/>
+    <w:rsid w:val="00A23234"/>
     <w:rsid w:val="00A73DA8"/>
     <w:rsid w:val="00AA329C"/>
     <w:rsid w:val="00AC7FC6"/>
@@ -6857,7 +6834,7 @@
 </file>
 
 <file path=customXml/itemProps1.xml><?xml version="1.0" encoding="utf-8"?>
-<ds:datastoreItem xmlns:ds="http://schemas.openxmlformats.org/officeDocument/2006/customXml" ds:itemID="{6BF3BCEB-E190-43E6-A03D-C24D6E1CF58A}">
+<ds:datastoreItem xmlns:ds="http://schemas.openxmlformats.org/officeDocument/2006/customXml" ds:itemID="{63A8439B-C401-4B94-925C-6BCC7CC7BA78}">
   <ds:schemaRefs>
     <ds:schemaRef ds:uri="http://schemas.openxmlformats.org/officeDocument/2006/bibliography"/>
   </ds:schemaRefs>

</xml_diff>

<commit_message>
Aleterei diagrama de Estado
</commit_message>
<xml_diff>
--- a/Documentacao/Clinica.docx
+++ b/Documentacao/Clinica.docx
@@ -275,21 +275,7 @@
         <w:rPr>
           <w:rFonts w:cs="Arial"/>
         </w:rPr>
-        <w:t xml:space="preserve">Trabalho de Graduação apresentado à Faculdade de Tecnologia de Franca - “Dr. Thomaz </w:t>
-      </w:r>
-      <w:proofErr w:type="spellStart"/>
-      <w:r>
-        <w:rPr>
-          <w:rFonts w:cs="Arial"/>
-        </w:rPr>
-        <w:t>Novelino</w:t>
-      </w:r>
-      <w:proofErr w:type="spellEnd"/>
-      <w:r>
-        <w:rPr>
-          <w:rFonts w:cs="Arial"/>
-        </w:rPr>
-        <w:t xml:space="preserve">”, como parte dos requisitos obrigatórios para obtenção do título de Tecnólogo em </w:t>
+        <w:t xml:space="preserve">Trabalho de Graduação apresentado à Faculdade de Tecnologia de Franca - “Dr. Thomaz Novelino”, como parte dos requisitos obrigatórios para obtenção do título de Tecnólogo em </w:t>
       </w:r>
       <w:sdt>
         <w:sdtPr>
@@ -470,26 +456,16 @@
           <w:b/>
           <w:szCs w:val="24"/>
         </w:rPr>
-        <w:t xml:space="preserve">no </w:t>
-      </w:r>
-      <w:proofErr w:type="spellStart"/>
+        <w:t>no S</w:t>
+      </w:r>
       <w:r>
         <w:rPr>
           <w:rFonts w:cs="Arial"/>
           <w:b/>
           <w:szCs w:val="24"/>
         </w:rPr>
-        <w:t>S</w:t>
-      </w:r>
-      <w:r>
-        <w:rPr>
-          <w:rFonts w:cs="Arial"/>
-          <w:b/>
-          <w:szCs w:val="24"/>
-        </w:rPr>
         <w:t>enne</w:t>
       </w:r>
-      <w:proofErr w:type="spellEnd"/>
       <w:r>
         <w:rPr>
           <w:rStyle w:val="Refdenotaderodap"/>
@@ -750,7 +726,6 @@
           <w:szCs w:val="24"/>
         </w:rPr>
       </w:pPr>
-      <w:proofErr w:type="spellStart"/>
       <w:r>
         <w:rPr>
           <w:rFonts w:ascii="Arial" w:hAnsi="Arial" w:cs="Arial"/>
@@ -759,18 +734,7 @@
           <w:sz w:val="24"/>
           <w:szCs w:val="24"/>
         </w:rPr>
-        <w:t>Keywords</w:t>
-      </w:r>
-      <w:proofErr w:type="spellEnd"/>
-      <w:r>
-        <w:rPr>
-          <w:rFonts w:ascii="Arial" w:hAnsi="Arial" w:cs="Arial"/>
-          <w:b/>
-          <w:i/>
-          <w:sz w:val="24"/>
-          <w:szCs w:val="24"/>
-        </w:rPr>
-        <w:t>:</w:t>
+        <w:t>Keywords:</w:t>
       </w:r>
     </w:p>
     <w:p>
@@ -794,25 +758,7 @@
           <w:sz w:val="24"/>
           <w:szCs w:val="24"/>
         </w:rPr>
-        <w:t xml:space="preserve">UC = </w:t>
-      </w:r>
-      <w:proofErr w:type="spellStart"/>
-      <w:r>
-        <w:rPr>
-          <w:rFonts w:ascii="Arial" w:hAnsi="Arial" w:cs="Arial"/>
-          <w:sz w:val="24"/>
-          <w:szCs w:val="24"/>
-        </w:rPr>
-        <w:t>User</w:t>
-      </w:r>
-      <w:proofErr w:type="spellEnd"/>
-      <w:r>
-        <w:rPr>
-          <w:rFonts w:ascii="Arial" w:hAnsi="Arial" w:cs="Arial"/>
-          <w:sz w:val="24"/>
-          <w:szCs w:val="24"/>
-        </w:rPr>
-        <w:t xml:space="preserve"> Case (Caso de uso)</w:t>
+        <w:t>UC = User Case (Caso de uso)</w:t>
       </w:r>
     </w:p>
     <w:p>
@@ -956,112 +902,22 @@
           <w:sz w:val="24"/>
           <w:szCs w:val="24"/>
         </w:rPr>
-        <w:t xml:space="preserve">BPMN = </w:t>
-      </w:r>
-      <w:proofErr w:type="spellStart"/>
+        <w:t xml:space="preserve">BPMN = Busness Process Model and Notation (Notação de metodologia de gerenciamento de processos de </w:t>
+      </w:r>
       <w:r>
         <w:rPr>
           <w:rFonts w:ascii="Arial" w:hAnsi="Arial" w:cs="Arial"/>
           <w:sz w:val="24"/>
           <w:szCs w:val="24"/>
         </w:rPr>
-        <w:t>Busness</w:t>
-      </w:r>
-      <w:proofErr w:type="spellEnd"/>
+        <w:t>negócio</w:t>
+      </w:r>
       <w:r>
         <w:rPr>
           <w:rFonts w:ascii="Arial" w:hAnsi="Arial" w:cs="Arial"/>
           <w:sz w:val="24"/>
           <w:szCs w:val="24"/>
         </w:rPr>
-        <w:t xml:space="preserve"> </w:t>
-      </w:r>
-      <w:proofErr w:type="spellStart"/>
-      <w:r>
-        <w:rPr>
-          <w:rFonts w:ascii="Arial" w:hAnsi="Arial" w:cs="Arial"/>
-          <w:sz w:val="24"/>
-          <w:szCs w:val="24"/>
-        </w:rPr>
-        <w:t>Process</w:t>
-      </w:r>
-      <w:proofErr w:type="spellEnd"/>
-      <w:r>
-        <w:rPr>
-          <w:rFonts w:ascii="Arial" w:hAnsi="Arial" w:cs="Arial"/>
-          <w:sz w:val="24"/>
-          <w:szCs w:val="24"/>
-        </w:rPr>
-        <w:t xml:space="preserve"> </w:t>
-      </w:r>
-      <w:proofErr w:type="spellStart"/>
-      <w:r>
-        <w:rPr>
-          <w:rFonts w:ascii="Arial" w:hAnsi="Arial" w:cs="Arial"/>
-          <w:sz w:val="24"/>
-          <w:szCs w:val="24"/>
-        </w:rPr>
-        <w:t>Model</w:t>
-      </w:r>
-      <w:proofErr w:type="spellEnd"/>
-      <w:r>
-        <w:rPr>
-          <w:rFonts w:ascii="Arial" w:hAnsi="Arial" w:cs="Arial"/>
-          <w:sz w:val="24"/>
-          <w:szCs w:val="24"/>
-        </w:rPr>
-        <w:t xml:space="preserve"> </w:t>
-      </w:r>
-      <w:proofErr w:type="spellStart"/>
-      <w:r>
-        <w:rPr>
-          <w:rFonts w:ascii="Arial" w:hAnsi="Arial" w:cs="Arial"/>
-          <w:sz w:val="24"/>
-          <w:szCs w:val="24"/>
-        </w:rPr>
-        <w:t>and</w:t>
-      </w:r>
-      <w:proofErr w:type="spellEnd"/>
-      <w:r>
-        <w:rPr>
-          <w:rFonts w:ascii="Arial" w:hAnsi="Arial" w:cs="Arial"/>
-          <w:sz w:val="24"/>
-          <w:szCs w:val="24"/>
-        </w:rPr>
-        <w:t xml:space="preserve"> </w:t>
-      </w:r>
-      <w:proofErr w:type="spellStart"/>
-      <w:r>
-        <w:rPr>
-          <w:rFonts w:ascii="Arial" w:hAnsi="Arial" w:cs="Arial"/>
-          <w:sz w:val="24"/>
-          <w:szCs w:val="24"/>
-        </w:rPr>
-        <w:t>Notation</w:t>
-      </w:r>
-      <w:proofErr w:type="spellEnd"/>
-      <w:r>
-        <w:rPr>
-          <w:rFonts w:ascii="Arial" w:hAnsi="Arial" w:cs="Arial"/>
-          <w:sz w:val="24"/>
-          <w:szCs w:val="24"/>
-        </w:rPr>
-        <w:t xml:space="preserve"> (Notação de metodologia de gerenciamento de processos de </w:t>
-      </w:r>
-      <w:r>
-        <w:rPr>
-          <w:rFonts w:ascii="Arial" w:hAnsi="Arial" w:cs="Arial"/>
-          <w:sz w:val="24"/>
-          <w:szCs w:val="24"/>
-        </w:rPr>
-        <w:t>negócio</w:t>
-      </w:r>
-      <w:r>
-        <w:rPr>
-          <w:rFonts w:ascii="Arial" w:hAnsi="Arial" w:cs="Arial"/>
-          <w:sz w:val="24"/>
-          <w:szCs w:val="24"/>
-        </w:rPr>
         <w:t xml:space="preserve">) </w:t>
       </w:r>
     </w:p>
@@ -1175,17 +1031,8 @@
           <w:rFonts w:cs="Arial"/>
           <w:szCs w:val="24"/>
         </w:rPr>
-        <w:t xml:space="preserve">s </w:t>
-      </w:r>
-      <w:proofErr w:type="spellStart"/>
-      <w:r>
-        <w:rPr>
-          <w:rFonts w:cs="Arial"/>
-          <w:szCs w:val="24"/>
-        </w:rPr>
-        <w:t>stakeholders</w:t>
-      </w:r>
-      <w:proofErr w:type="spellEnd"/>
+        <w:t>s stakeholders</w:t>
+      </w:r>
       <w:r>
         <w:rPr>
           <w:rFonts w:cs="Arial"/>
@@ -1294,21 +1141,7 @@
         <w:rPr>
           <w:szCs w:val="24"/>
         </w:rPr>
-        <w:t xml:space="preserve">2.1 </w:t>
-      </w:r>
-      <w:proofErr w:type="spellStart"/>
-      <w:r>
-        <w:rPr>
-          <w:szCs w:val="24"/>
-        </w:rPr>
-        <w:t>Elicitação</w:t>
-      </w:r>
-      <w:proofErr w:type="spellEnd"/>
-      <w:r>
-        <w:rPr>
-          <w:szCs w:val="24"/>
-        </w:rPr>
-        <w:t xml:space="preserve"> de Requisitos</w:t>
+        <w:t>2.1 Elicitação de Requisitos</w:t>
       </w:r>
     </w:p>
     <w:p>
@@ -1366,21 +1199,7 @@
         <w:rPr>
           <w:szCs w:val="24"/>
         </w:rPr>
-        <w:t xml:space="preserve">ele deve estar focado caso aconteça algum </w:t>
-      </w:r>
-      <w:proofErr w:type="spellStart"/>
-      <w:r>
-        <w:rPr>
-          <w:szCs w:val="24"/>
-        </w:rPr>
-        <w:t>emprevisto</w:t>
-      </w:r>
-      <w:proofErr w:type="spellEnd"/>
-      <w:r>
-        <w:rPr>
-          <w:szCs w:val="24"/>
-        </w:rPr>
-        <w:t xml:space="preserve">.  </w:t>
+        <w:t xml:space="preserve">ele deve estar focado caso aconteça algum emprevisto.  </w:t>
       </w:r>
     </w:p>
     <w:p>
@@ -1770,8 +1589,6 @@
           <w:szCs w:val="24"/>
         </w:rPr>
       </w:pPr>
-      <w:bookmarkStart w:id="2" w:name="_GoBack"/>
-      <w:bookmarkEnd w:id="2"/>
       <w:r>
         <w:rPr>
           <w:szCs w:val="24"/>
@@ -1838,7 +1655,7 @@
           <w:szCs w:val="24"/>
         </w:rPr>
         <w:pict>
-          <v:shape id="_x0000_i1029" type="#_x0000_t75" style="width:453pt;height:252.75pt">
+          <v:shape id="_x0000_i1028" type="#_x0000_t75" style="width:453pt;height:252.75pt">
             <v:imagedata r:id="rId12" o:title="Diagrama_Atividade_Clinica"/>
           </v:shape>
         </w:pict>
@@ -1898,7 +1715,7 @@
           <w:szCs w:val="24"/>
         </w:rPr>
         <w:pict>
-          <v:shape id="_x0000_i1030" type="#_x0000_t75" style="width:278.25pt;height:315.75pt">
+          <v:shape id="_x0000_i1029" type="#_x0000_t75" style="width:278.25pt;height:315.75pt">
             <v:imagedata r:id="rId13" o:title="DiagramaSequencia_Clinica"/>
           </v:shape>
         </w:pict>
@@ -1911,6 +1728,8 @@
           <w:szCs w:val="24"/>
         </w:rPr>
       </w:pPr>
+      <w:bookmarkStart w:id="2" w:name="_GoBack"/>
+      <w:bookmarkEnd w:id="2"/>
     </w:p>
     <w:p>
       <w:pPr>
@@ -1919,10 +1738,19 @@
           <w:szCs w:val="24"/>
         </w:rPr>
       </w:pPr>
-      <w:r>
-        <w:rPr>
-          <w:szCs w:val="24"/>
-        </w:rPr>
+    </w:p>
+    <w:p>
+      <w:pPr>
+        <w:ind w:firstLine="0"/>
+        <w:rPr>
+          <w:szCs w:val="24"/>
+        </w:rPr>
+      </w:pPr>
+      <w:r>
+        <w:rPr>
+          <w:szCs w:val="24"/>
+        </w:rPr>
+        <w:lastRenderedPageBreak/>
         <w:t xml:space="preserve">3.2.8 </w:t>
       </w:r>
       <w:r>
@@ -1951,55 +1779,11 @@
           <w:szCs w:val="24"/>
           <w:lang w:eastAsia="pt-BR"/>
         </w:rPr>
-        <w:lastRenderedPageBreak/>
-        <w:drawing>
-          <wp:inline distT="0" distB="0" distL="0" distR="0">
-            <wp:extent cx="5752465" cy="8538210"/>
-            <wp:effectExtent l="0" t="0" r="635" b="0"/>
-            <wp:docPr id="1" name="Imagem 1" descr="C:\Users\joaof\AppData\Local\Microsoft\Windows\INetCache\Content.Word\Diagrama_Estado_Clinica.png"/>
-            <wp:cNvGraphicFramePr>
-              <a:graphicFrameLocks xmlns:a="http://schemas.openxmlformats.org/drawingml/2006/main" noChangeAspect="1"/>
-            </wp:cNvGraphicFramePr>
-            <a:graphic xmlns:a="http://schemas.openxmlformats.org/drawingml/2006/main">
-              <a:graphicData uri="http://schemas.openxmlformats.org/drawingml/2006/picture">
-                <pic:pic xmlns:pic="http://schemas.openxmlformats.org/drawingml/2006/picture">
-                  <pic:nvPicPr>
-                    <pic:cNvPr id="0" name="Picture 10" descr="C:\Users\joaof\AppData\Local\Microsoft\Windows\INetCache\Content.Word\Diagrama_Estado_Clinica.png"/>
-                    <pic:cNvPicPr>
-                      <a:picLocks noChangeAspect="1" noChangeArrowheads="1"/>
-                    </pic:cNvPicPr>
-                  </pic:nvPicPr>
-                  <pic:blipFill>
-                    <a:blip r:embed="rId14">
-                      <a:extLst>
-                        <a:ext uri="{28A0092B-C50C-407E-A947-70E740481C1C}">
-                          <a14:useLocalDpi xmlns:a14="http://schemas.microsoft.com/office/drawing/2010/main" val="0"/>
-                        </a:ext>
-                      </a:extLst>
-                    </a:blip>
-                    <a:srcRect/>
-                    <a:stretch>
-                      <a:fillRect/>
-                    </a:stretch>
-                  </pic:blipFill>
-                  <pic:spPr bwMode="auto">
-                    <a:xfrm>
-                      <a:off x="0" y="0"/>
-                      <a:ext cx="5752465" cy="8538210"/>
-                    </a:xfrm>
-                    <a:prstGeom prst="rect">
-                      <a:avLst/>
-                    </a:prstGeom>
-                    <a:noFill/>
-                    <a:ln>
-                      <a:noFill/>
-                    </a:ln>
-                  </pic:spPr>
-                </pic:pic>
-              </a:graphicData>
-            </a:graphic>
-          </wp:inline>
-        </w:drawing>
+        <w:pict>
+          <v:shape id="_x0000_i1031" type="#_x0000_t75" style="width:453pt;height:396pt">
+            <v:imagedata r:id="rId14" o:title="DiagramaEstado_Clinica_V2"/>
+          </v:shape>
+        </w:pict>
       </w:r>
     </w:p>
     <w:p>
@@ -2058,7 +1842,7 @@
           <w:szCs w:val="24"/>
         </w:rPr>
         <w:pict>
-          <v:shape id="_x0000_i1028" type="#_x0000_t75" style="width:453pt;height:259.5pt">
+          <v:shape id="_x0000_i1030" type="#_x0000_t75" style="width:453pt;height:259.5pt">
             <v:imagedata r:id="rId15" o:title="MER_Clinica"/>
           </v:shape>
         </w:pict>
@@ -2177,7 +1961,7 @@
       <w:rPr>
         <w:noProof/>
       </w:rPr>
-      <w:t>8</w:t>
+      <w:t>7</w:t>
     </w:r>
     <w:r>
       <w:fldChar w:fldCharType="end"/>
@@ -6074,6 +5858,7 @@
     <w:rsid w:val="006E0820"/>
     <w:rsid w:val="006E4507"/>
     <w:rsid w:val="00730431"/>
+    <w:rsid w:val="0074381B"/>
     <w:rsid w:val="007459C0"/>
     <w:rsid w:val="00763747"/>
     <w:rsid w:val="008231FE"/>
@@ -6834,7 +6619,7 @@
 </file>
 
 <file path=customXml/itemProps1.xml><?xml version="1.0" encoding="utf-8"?>
-<ds:datastoreItem xmlns:ds="http://schemas.openxmlformats.org/officeDocument/2006/customXml" ds:itemID="{63A8439B-C401-4B94-925C-6BCC7CC7BA78}">
+<ds:datastoreItem xmlns:ds="http://schemas.openxmlformats.org/officeDocument/2006/customXml" ds:itemID="{A12908BA-CE03-4DEA-9927-8E16871EC22B}">
   <ds:schemaRefs>
     <ds:schemaRef ds:uri="http://schemas.openxmlformats.org/officeDocument/2006/bibliography"/>
   </ds:schemaRefs>

</xml_diff>